<commit_message>
minor change in doc
</commit_message>
<xml_diff>
--- a/doc/document.docx
+++ b/doc/document.docx
@@ -475,7 +475,7 @@
           <w:r>
             <w:fldChar w:fldCharType="separate"/>
           </w:r>
-          <w:hyperlink w:anchor="_Toc5445236" w:history="1">
+          <w:hyperlink w:anchor="_Toc5445915" w:history="1">
             <w:r>
               <w:rPr>
                 <w:rStyle w:val="Hyperlink"/>
@@ -510,7 +510,7 @@
               <w:rPr>
                 <w:webHidden/>
               </w:rPr>
-              <w:instrText xml:space="preserve"> PAGEREF _Toc5445236 \h </w:instrText>
+              <w:instrText xml:space="preserve"> PAGEREF _Toc5445915 \h </w:instrText>
             </w:r>
             <w:r>
               <w:rPr>
@@ -548,7 +548,7 @@
               <w:rFonts w:eastAsiaTheme="minorEastAsia"/>
             </w:rPr>
           </w:pPr>
-          <w:hyperlink w:anchor="_Toc5445237" w:history="1">
+          <w:hyperlink w:anchor="_Toc5445916" w:history="1">
             <w:r>
               <w:rPr>
                 <w:rStyle w:val="Hyperlink"/>
@@ -583,7 +583,7 @@
               <w:rPr>
                 <w:webHidden/>
               </w:rPr>
-              <w:instrText xml:space="preserve"> PAGEREF _Toc5445237 \h </w:instrText>
+              <w:instrText xml:space="preserve"> PAGEREF _Toc5445916 \h </w:instrText>
             </w:r>
             <w:r>
               <w:rPr>
@@ -621,7 +621,7 @@
               <w:rFonts w:eastAsiaTheme="minorEastAsia"/>
             </w:rPr>
           </w:pPr>
-          <w:hyperlink w:anchor="_Toc5445238" w:history="1">
+          <w:hyperlink w:anchor="_Toc5445917" w:history="1">
             <w:r>
               <w:rPr>
                 <w:rStyle w:val="Hyperlink"/>
@@ -656,7 +656,7 @@
               <w:rPr>
                 <w:webHidden/>
               </w:rPr>
-              <w:instrText xml:space="preserve"> PAGEREF _Toc5445238 \h </w:instrText>
+              <w:instrText xml:space="preserve"> PAGEREF _Toc5445917 \h </w:instrText>
             </w:r>
             <w:r>
               <w:rPr>
@@ -690,8 +690,11 @@
               <w:tab w:val="left" w:pos="880"/>
               <w:tab w:val="right" w:leader="dot" w:pos="11510"/>
             </w:tabs>
+            <w:rPr>
+              <w:rFonts w:eastAsiaTheme="minorEastAsia"/>
+            </w:rPr>
           </w:pPr>
-          <w:hyperlink w:anchor="_Toc5445239" w:history="1">
+          <w:hyperlink w:anchor="_Toc5445918" w:history="1">
             <w:r>
               <w:rPr>
                 <w:rStyle w:val="Hyperlink"/>
@@ -699,6 +702,9 @@
               <w:t>a.</w:t>
             </w:r>
             <w:r>
+              <w:rPr>
+                <w:rFonts w:eastAsiaTheme="minorEastAsia"/>
+              </w:rPr>
               <w:tab/>
             </w:r>
             <w:r>
@@ -723,7 +729,7 @@
               <w:rPr>
                 <w:webHidden/>
               </w:rPr>
-              <w:instrText xml:space="preserve"> PAGEREF _Toc5445239 \h </w:instrText>
+              <w:instrText xml:space="preserve"> PAGEREF _Toc5445918 \h </w:instrText>
             </w:r>
             <w:r>
               <w:rPr>
@@ -761,7 +767,7 @@
               <w:rFonts w:eastAsiaTheme="minorEastAsia"/>
             </w:rPr>
           </w:pPr>
-          <w:hyperlink w:anchor="_Toc5445240" w:history="1">
+          <w:hyperlink w:anchor="_Toc5445919" w:history="1">
             <w:r>
               <w:rPr>
                 <w:rStyle w:val="Hyperlink"/>
@@ -796,7 +802,7 @@
               <w:rPr>
                 <w:webHidden/>
               </w:rPr>
-              <w:instrText xml:space="preserve"> PAGEREF _Toc5445240 \h </w:instrText>
+              <w:instrText xml:space="preserve"> PAGEREF _Toc5445919 \h </w:instrText>
             </w:r>
             <w:r>
               <w:rPr>
@@ -834,7 +840,7 @@
               <w:rFonts w:eastAsiaTheme="minorEastAsia"/>
             </w:rPr>
           </w:pPr>
-          <w:hyperlink w:anchor="_Toc5445241" w:history="1">
+          <w:hyperlink w:anchor="_Toc5445920" w:history="1">
             <w:r>
               <w:rPr>
                 <w:rStyle w:val="Hyperlink"/>
@@ -869,7 +875,7 @@
               <w:rPr>
                 <w:webHidden/>
               </w:rPr>
-              <w:instrText xml:space="preserve"> PAGEREF _Toc5445241 \h </w:instrText>
+              <w:instrText xml:space="preserve"> PAGEREF _Toc5445920 \h </w:instrText>
             </w:r>
             <w:r>
               <w:rPr>
@@ -907,7 +913,7 @@
               <w:rFonts w:eastAsiaTheme="minorEastAsia"/>
             </w:rPr>
           </w:pPr>
-          <w:hyperlink w:anchor="_Toc5445242" w:history="1">
+          <w:hyperlink w:anchor="_Toc5445921" w:history="1">
             <w:r>
               <w:rPr>
                 <w:rStyle w:val="Hyperlink"/>
@@ -942,7 +948,7 @@
               <w:rPr>
                 <w:webHidden/>
               </w:rPr>
-              <w:instrText xml:space="preserve"> PAGEREF _Toc5445242 \h </w:instrText>
+              <w:instrText xml:space="preserve"> PAGEREF _Toc5445921 \h </w:instrText>
             </w:r>
             <w:r>
               <w:rPr>
@@ -980,7 +986,7 @@
               <w:rFonts w:eastAsiaTheme="minorEastAsia"/>
             </w:rPr>
           </w:pPr>
-          <w:hyperlink w:anchor="_Toc5445243" w:history="1">
+          <w:hyperlink w:anchor="_Toc5445922" w:history="1">
             <w:r>
               <w:rPr>
                 <w:rStyle w:val="Hyperlink"/>
@@ -1015,7 +1021,7 @@
               <w:rPr>
                 <w:webHidden/>
               </w:rPr>
-              <w:instrText xml:space="preserve"> PAGEREF _Toc5445243 \h </w:instrText>
+              <w:instrText xml:space="preserve"> PAGEREF _Toc5445922 \h </w:instrText>
             </w:r>
             <w:r>
               <w:rPr>
@@ -1053,7 +1059,7 @@
               <w:rFonts w:eastAsiaTheme="minorEastAsia"/>
             </w:rPr>
           </w:pPr>
-          <w:hyperlink w:anchor="_Toc5445244" w:history="1">
+          <w:hyperlink w:anchor="_Toc5445923" w:history="1">
             <w:r>
               <w:rPr>
                 <w:rStyle w:val="Hyperlink"/>
@@ -1088,7 +1094,7 @@
               <w:rPr>
                 <w:webHidden/>
               </w:rPr>
-              <w:instrText xml:space="preserve"> PAGEREF _Toc5445244 \h </w:instrText>
+              <w:instrText xml:space="preserve"> PAGEREF _Toc5445923 \h </w:instrText>
             </w:r>
             <w:r>
               <w:rPr>
@@ -1166,7 +1172,7 @@
           <w:numId w:val="16"/>
         </w:numPr>
       </w:pPr>
-      <w:bookmarkStart w:id="0" w:name="_Toc5445236"/>
+      <w:bookmarkStart w:id="0" w:name="_Toc5445915"/>
       <w:r>
         <w:t>Mở đầu</w:t>
       </w:r>
@@ -1296,7 +1302,7 @@
           <w:numId w:val="16"/>
         </w:numPr>
       </w:pPr>
-      <w:bookmarkStart w:id="1" w:name="_Toc5445237"/>
+      <w:bookmarkStart w:id="1" w:name="_Toc5445916"/>
       <w:r>
         <w:t>Nội dung dự án</w:t>
       </w:r>
@@ -1310,7 +1316,7 @@
           <w:numId w:val="17"/>
         </w:numPr>
       </w:pPr>
-      <w:bookmarkStart w:id="2" w:name="_Toc5445238"/>
+      <w:bookmarkStart w:id="2" w:name="_Toc5445917"/>
       <w:r>
         <w:t>Thiết kế</w:t>
       </w:r>
@@ -1492,7 +1498,7 @@
           <w:szCs w:val="24"/>
         </w:rPr>
         <w:drawing>
-          <wp:inline distT="0" distB="0" distL="0" distR="0" wp14:anchorId="4E032C02" wp14:editId="6ABC38AB">
+          <wp:inline distT="0" distB="0" distL="0" distR="0" wp14:anchorId="162F1CC8" wp14:editId="286FD13E">
             <wp:extent cx="7315200" cy="4438875"/>
             <wp:effectExtent l="0" t="0" r="0" b="0"/>
             <wp:docPr id="4" name="Picture 4" descr="D:\AutoModel\img\ClassDesign.jpg"/>
@@ -1628,7 +1634,7 @@
           <w:numId w:val="14"/>
         </w:numPr>
       </w:pPr>
-      <w:bookmarkStart w:id="3" w:name="_Toc5445239"/>
+      <w:bookmarkStart w:id="3" w:name="_Toc5445918"/>
       <w:r>
         <w:lastRenderedPageBreak/>
         <w:t>Chức năng từng class</w:t>
@@ -4988,7 +4994,7 @@
           <w:numId w:val="17"/>
         </w:numPr>
       </w:pPr>
-      <w:bookmarkStart w:id="4" w:name="_Toc5445240"/>
+      <w:bookmarkStart w:id="4" w:name="_Toc5445919"/>
       <w:r>
         <w:lastRenderedPageBreak/>
         <w:t>Hoạt động</w:t>
@@ -5021,7 +5027,7 @@
           <w:szCs w:val="24"/>
         </w:rPr>
         <w:drawing>
-          <wp:inline distT="0" distB="0" distL="0" distR="0" wp14:anchorId="51D6E032" wp14:editId="3B63C378">
+          <wp:inline distT="0" distB="0" distL="0" distR="0" wp14:anchorId="64BAEDEB" wp14:editId="72464BA0">
             <wp:extent cx="7303770" cy="5451475"/>
             <wp:effectExtent l="0" t="0" r="0" b="0"/>
             <wp:docPr id="5" name="Picture 5" descr="D:\AutoModel\img\FlowDesign.jpg"/>
@@ -5200,7 +5206,7 @@
           <w:numId w:val="16"/>
         </w:numPr>
       </w:pPr>
-      <w:bookmarkStart w:id="5" w:name="_Toc5445241"/>
+      <w:bookmarkStart w:id="5" w:name="_Toc5445920"/>
       <w:r>
         <w:lastRenderedPageBreak/>
         <w:t>Kết quả thực hiện</w:t>
@@ -5244,7 +5250,7 @@
           <w:rFonts w:ascii="Segoe UI Light" w:hAnsi="Segoe UI Light" w:cs="Segoe UI Light"/>
         </w:rPr>
         <w:drawing>
-          <wp:inline distT="0" distB="0" distL="0" distR="0" wp14:anchorId="7D4E9C3F" wp14:editId="4BCD0BEE">
+          <wp:inline distT="0" distB="0" distL="0" distR="0" wp14:anchorId="0DD0319D" wp14:editId="070C0A83">
             <wp:extent cx="5934075" cy="1838325"/>
             <wp:effectExtent l="0" t="0" r="9525" b="9525"/>
             <wp:docPr id="1" name="Picture 1"/>
@@ -5336,7 +5342,7 @@
           <w:rFonts w:ascii="Segoe UI Light" w:hAnsi="Segoe UI Light" w:cs="Segoe UI Light"/>
         </w:rPr>
         <w:drawing>
-          <wp:inline distT="0" distB="0" distL="0" distR="0" wp14:anchorId="144F8ACC" wp14:editId="4A8C65B6">
+          <wp:inline distT="0" distB="0" distL="0" distR="0" wp14:anchorId="73FBF916" wp14:editId="248FB55C">
             <wp:extent cx="7315200" cy="2526030"/>
             <wp:effectExtent l="0" t="0" r="0" b="7620"/>
             <wp:docPr id="6" name="Picture 6"/>
@@ -5427,7 +5433,7 @@
           <w:rFonts w:ascii="Segoe UI Light" w:hAnsi="Segoe UI Light" w:cs="Segoe UI Light"/>
         </w:rPr>
         <w:drawing>
-          <wp:inline distT="0" distB="0" distL="0" distR="0" wp14:anchorId="0726DA67" wp14:editId="78954861">
+          <wp:inline distT="0" distB="0" distL="0" distR="0" wp14:anchorId="382D4158" wp14:editId="3B30AC47">
             <wp:extent cx="7315200" cy="532765"/>
             <wp:effectExtent l="0" t="0" r="0" b="635"/>
             <wp:docPr id="7" name="Picture 7"/>
@@ -5509,7 +5515,7 @@
         </w:rPr>
         <w:lastRenderedPageBreak/>
         <w:drawing>
-          <wp:inline distT="0" distB="0" distL="0" distR="0" wp14:anchorId="12069C77" wp14:editId="22AD3203">
+          <wp:inline distT="0" distB="0" distL="0" distR="0" wp14:anchorId="554DFB6E" wp14:editId="2BB38A6C">
             <wp:extent cx="7315200" cy="3702685"/>
             <wp:effectExtent l="0" t="0" r="0" b="0"/>
             <wp:docPr id="8" name="Picture 8"/>
@@ -5600,7 +5606,7 @@
           <w:rFonts w:ascii="Segoe UI Light" w:hAnsi="Segoe UI Light" w:cs="Segoe UI Light"/>
         </w:rPr>
         <w:drawing>
-          <wp:inline distT="0" distB="0" distL="0" distR="0" wp14:anchorId="69645A14" wp14:editId="49E0ABEC">
+          <wp:inline distT="0" distB="0" distL="0" distR="0" wp14:anchorId="21D21472" wp14:editId="136730A2">
             <wp:extent cx="7315200" cy="807720"/>
             <wp:effectExtent l="0" t="0" r="0" b="0"/>
             <wp:docPr id="9" name="Picture 9"/>
@@ -5680,82 +5686,200 @@
     <w:p>
       <w:pPr>
         <w:pStyle w:val="NoSpacing"/>
-        <w:rPr>
-          <w:rFonts w:ascii="Segoe UI Light" w:hAnsi="Segoe UI Light" w:cs="Segoe UI Light"/>
-          <w:sz w:val="24"/>
-          <w:szCs w:val="24"/>
-        </w:rPr>
-      </w:pPr>
-    </w:p>
-    <w:p>
-      <w:pPr>
-        <w:pStyle w:val="NoSpacing"/>
-        <w:rPr>
-          <w:rFonts w:ascii="Segoe UI Light" w:hAnsi="Segoe UI Light" w:cs="Segoe UI Light"/>
-          <w:sz w:val="24"/>
-          <w:szCs w:val="24"/>
-        </w:rPr>
-      </w:pPr>
-    </w:p>
-    <w:p>
-      <w:pPr>
-        <w:pStyle w:val="NoSpacing"/>
-        <w:rPr>
-          <w:rFonts w:ascii="Segoe UI Light" w:hAnsi="Segoe UI Light" w:cs="Segoe UI Light"/>
-          <w:sz w:val="24"/>
-          <w:szCs w:val="24"/>
-        </w:rPr>
-      </w:pPr>
-    </w:p>
-    <w:p>
-      <w:pPr>
-        <w:pStyle w:val="NoSpacing"/>
-        <w:rPr>
-          <w:rFonts w:ascii="Segoe UI Light" w:hAnsi="Segoe UI Light" w:cs="Segoe UI Light"/>
-          <w:sz w:val="24"/>
-          <w:szCs w:val="24"/>
-        </w:rPr>
-      </w:pPr>
-    </w:p>
-    <w:p>
-      <w:pPr>
-        <w:pStyle w:val="NoSpacing"/>
-        <w:rPr>
-          <w:rFonts w:ascii="Segoe UI Light" w:hAnsi="Segoe UI Light" w:cs="Segoe UI Light"/>
-          <w:sz w:val="24"/>
-          <w:szCs w:val="24"/>
-        </w:rPr>
-      </w:pPr>
-    </w:p>
-    <w:p>
-      <w:pPr>
-        <w:pStyle w:val="NoSpacing"/>
-        <w:rPr>
-          <w:rFonts w:ascii="Segoe UI Light" w:hAnsi="Segoe UI Light" w:cs="Segoe UI Light"/>
-          <w:sz w:val="24"/>
-          <w:szCs w:val="24"/>
-        </w:rPr>
-      </w:pPr>
-    </w:p>
-    <w:p>
-      <w:pPr>
-        <w:pStyle w:val="NoSpacing"/>
-        <w:rPr>
-          <w:rFonts w:ascii="Segoe UI Light" w:hAnsi="Segoe UI Light" w:cs="Segoe UI Light"/>
-          <w:sz w:val="24"/>
-          <w:szCs w:val="24"/>
-        </w:rPr>
-      </w:pPr>
-    </w:p>
-    <w:p>
-      <w:pPr>
-        <w:pStyle w:val="NoSpacing"/>
-        <w:rPr>
-          <w:rFonts w:ascii="Segoe UI Light" w:hAnsi="Segoe UI Light" w:cs="Segoe UI Light"/>
-          <w:sz w:val="24"/>
-          <w:szCs w:val="24"/>
-        </w:rPr>
-      </w:pPr>
+        <w:jc w:val="center"/>
+        <w:rPr>
+          <w:rFonts w:ascii="Segoe UI Light" w:hAnsi="Segoe UI Light" w:cs="Segoe UI Light"/>
+          <w:sz w:val="24"/>
+          <w:szCs w:val="24"/>
+        </w:rPr>
+      </w:pPr>
+      <w:r>
+        <w:drawing>
+          <wp:inline distT="0" distB="0" distL="0" distR="0" wp14:anchorId="78C17ACF" wp14:editId="31914DBD">
+            <wp:extent cx="2628900" cy="971550"/>
+            <wp:effectExtent l="0" t="0" r="0" b="0"/>
+            <wp:docPr id="11" name="Picture 11"/>
+            <wp:cNvGraphicFramePr>
+              <a:graphicFrameLocks xmlns:a="http://schemas.openxmlformats.org/drawingml/2006/main" noChangeAspect="1"/>
+            </wp:cNvGraphicFramePr>
+            <a:graphic xmlns:a="http://schemas.openxmlformats.org/drawingml/2006/main">
+              <a:graphicData uri="http://schemas.openxmlformats.org/drawingml/2006/picture">
+                <pic:pic xmlns:pic="http://schemas.openxmlformats.org/drawingml/2006/picture">
+                  <pic:nvPicPr>
+                    <pic:cNvPr id="1" name=""/>
+                    <pic:cNvPicPr/>
+                  </pic:nvPicPr>
+                  <pic:blipFill>
+                    <a:blip r:embed="rId16"/>
+                    <a:stretch>
+                      <a:fillRect/>
+                    </a:stretch>
+                  </pic:blipFill>
+                  <pic:spPr>
+                    <a:xfrm>
+                      <a:off x="0" y="0"/>
+                      <a:ext cx="2628900" cy="971550"/>
+                    </a:xfrm>
+                    <a:prstGeom prst="rect">
+                      <a:avLst/>
+                    </a:prstGeom>
+                  </pic:spPr>
+                </pic:pic>
+              </a:graphicData>
+            </a:graphic>
+          </wp:inline>
+        </w:drawing>
+      </w:r>
+    </w:p>
+    <w:p>
+      <w:pPr>
+        <w:pStyle w:val="NoSpacing"/>
+        <w:jc w:val="center"/>
+        <w:rPr>
+          <w:rFonts w:ascii="Segoe UI Light" w:hAnsi="Segoe UI Light" w:cs="Segoe UI Light"/>
+          <w:i/>
+          <w:sz w:val="24"/>
+          <w:szCs w:val="24"/>
+        </w:rPr>
+      </w:pPr>
+      <w:r>
+        <w:rPr>
+          <w:rFonts w:ascii="Segoe UI Light" w:hAnsi="Segoe UI Light" w:cs="Segoe UI Light"/>
+          <w:i/>
+          <w:sz w:val="24"/>
+          <w:szCs w:val="24"/>
+        </w:rPr>
+        <w:t>Hình 8: PredictService thực thi</w:t>
+      </w:r>
+    </w:p>
+    <w:p>
+      <w:pPr>
+        <w:pStyle w:val="NoSpacing"/>
+        <w:rPr>
+          <w:rFonts w:ascii="Segoe UI Light" w:hAnsi="Segoe UI Light" w:cs="Segoe UI Light"/>
+          <w:sz w:val="24"/>
+          <w:szCs w:val="24"/>
+        </w:rPr>
+      </w:pPr>
+    </w:p>
+    <w:p>
+      <w:pPr>
+        <w:pStyle w:val="NoSpacing"/>
+        <w:rPr>
+          <w:rFonts w:ascii="Segoe UI Light" w:hAnsi="Segoe UI Light" w:cs="Segoe UI Light"/>
+          <w:sz w:val="24"/>
+          <w:szCs w:val="24"/>
+        </w:rPr>
+      </w:pPr>
+    </w:p>
+    <w:p>
+      <w:pPr>
+        <w:pStyle w:val="NoSpacing"/>
+        <w:rPr>
+          <w:rFonts w:ascii="Segoe UI Light" w:hAnsi="Segoe UI Light" w:cs="Segoe UI Light"/>
+          <w:sz w:val="24"/>
+          <w:szCs w:val="24"/>
+        </w:rPr>
+      </w:pPr>
+    </w:p>
+    <w:p>
+      <w:pPr>
+        <w:pStyle w:val="NoSpacing"/>
+        <w:rPr>
+          <w:rFonts w:ascii="Segoe UI Light" w:hAnsi="Segoe UI Light" w:cs="Segoe UI Light"/>
+          <w:sz w:val="24"/>
+          <w:szCs w:val="24"/>
+        </w:rPr>
+      </w:pPr>
+      <w:r>
+        <w:rPr>
+          <w:rFonts w:ascii="Segoe UI Light" w:hAnsi="Segoe UI Light" w:cs="Segoe UI Light"/>
+          <w:sz w:val="24"/>
+          <w:szCs w:val="24"/>
+        </w:rPr>
+        <w:lastRenderedPageBreak/>
+        <w:drawing>
+          <wp:inline distT="0" distB="0" distL="0" distR="0" wp14:anchorId="2E600CED" wp14:editId="35DC9B97">
+            <wp:extent cx="7315200" cy="4046351"/>
+            <wp:effectExtent l="0" t="0" r="0" b="0"/>
+            <wp:docPr id="12" name="Picture 12" descr="D:\AutoModel\img\normal.png"/>
+            <wp:cNvGraphicFramePr>
+              <a:graphicFrameLocks xmlns:a="http://schemas.openxmlformats.org/drawingml/2006/main" noChangeAspect="1"/>
+            </wp:cNvGraphicFramePr>
+            <a:graphic xmlns:a="http://schemas.openxmlformats.org/drawingml/2006/main">
+              <a:graphicData uri="http://schemas.openxmlformats.org/drawingml/2006/picture">
+                <pic:pic xmlns:pic="http://schemas.openxmlformats.org/drawingml/2006/picture">
+                  <pic:nvPicPr>
+                    <pic:cNvPr id="0" name="Picture 8" descr="D:\AutoModel\img\normal.png"/>
+                    <pic:cNvPicPr>
+                      <a:picLocks noChangeAspect="1" noChangeArrowheads="1"/>
+                    </pic:cNvPicPr>
+                  </pic:nvPicPr>
+                  <pic:blipFill>
+                    <a:blip r:embed="rId17">
+                      <a:extLst>
+                        <a:ext uri="{28A0092B-C50C-407E-A947-70E740481C1C}">
+                          <a14:useLocalDpi xmlns:a14="http://schemas.microsoft.com/office/drawing/2010/main" val="0"/>
+                        </a:ext>
+                      </a:extLst>
+                    </a:blip>
+                    <a:srcRect/>
+                    <a:stretch>
+                      <a:fillRect/>
+                    </a:stretch>
+                  </pic:blipFill>
+                  <pic:spPr bwMode="auto">
+                    <a:xfrm>
+                      <a:off x="0" y="0"/>
+                      <a:ext cx="7315200" cy="4046351"/>
+                    </a:xfrm>
+                    <a:prstGeom prst="rect">
+                      <a:avLst/>
+                    </a:prstGeom>
+                    <a:noFill/>
+                    <a:ln>
+                      <a:noFill/>
+                    </a:ln>
+                  </pic:spPr>
+                </pic:pic>
+              </a:graphicData>
+            </a:graphic>
+          </wp:inline>
+        </w:drawing>
+      </w:r>
+      <w:bookmarkStart w:id="6" w:name="_GoBack"/>
+      <w:bookmarkEnd w:id="6"/>
+    </w:p>
+    <w:p>
+      <w:pPr>
+        <w:pStyle w:val="NoSpacing"/>
+        <w:rPr>
+          <w:rFonts w:ascii="Segoe UI Light" w:hAnsi="Segoe UI Light" w:cs="Segoe UI Light"/>
+          <w:sz w:val="24"/>
+          <w:szCs w:val="24"/>
+        </w:rPr>
+      </w:pPr>
+    </w:p>
+    <w:p>
+      <w:pPr>
+        <w:pStyle w:val="NoSpacing"/>
+        <w:jc w:val="center"/>
+        <w:rPr>
+          <w:rFonts w:ascii="Segoe UI Light" w:hAnsi="Segoe UI Light" w:cs="Segoe UI Light"/>
+          <w:i/>
+          <w:sz w:val="24"/>
+          <w:szCs w:val="24"/>
+        </w:rPr>
+      </w:pPr>
+      <w:r>
+        <w:rPr>
+          <w:rFonts w:ascii="Segoe UI Light" w:hAnsi="Segoe UI Light" w:cs="Segoe UI Light"/>
+          <w:i/>
+          <w:sz w:val="24"/>
+          <w:szCs w:val="24"/>
+        </w:rPr>
+        <w:t>Hình 9: Đồ thị dự đoán</w:t>
+      </w:r>
     </w:p>
     <w:p>
       <w:pPr>
@@ -5785,12 +5909,11 @@
           <w:numId w:val="16"/>
         </w:numPr>
       </w:pPr>
-      <w:bookmarkStart w:id="6" w:name="_Toc5445242"/>
+      <w:bookmarkStart w:id="7" w:name="_Toc5445921"/>
       <w:r>
-        <w:lastRenderedPageBreak/>
         <w:t>Đánh giá ưu nhược điểm</w:t>
       </w:r>
-      <w:bookmarkEnd w:id="6"/>
+      <w:bookmarkEnd w:id="7"/>
     </w:p>
     <w:tbl>
       <w:tblPr>
@@ -6069,11 +6192,11 @@
           <w:numId w:val="16"/>
         </w:numPr>
       </w:pPr>
-      <w:bookmarkStart w:id="7" w:name="_Toc5445243"/>
+      <w:bookmarkStart w:id="8" w:name="_Toc5445922"/>
       <w:r>
         <w:t>Những mục chưa làm được</w:t>
       </w:r>
-      <w:bookmarkEnd w:id="7"/>
+      <w:bookmarkEnd w:id="8"/>
     </w:p>
     <w:p>
       <w:pPr>
@@ -6171,14 +6294,6 @@
           <w:szCs w:val="24"/>
         </w:rPr>
       </w:pPr>
-      <w:r>
-        <w:rPr>
-          <w:rFonts w:ascii="Segoe UI Light" w:hAnsi="Segoe UI Light" w:cs="Segoe UI Light"/>
-          <w:sz w:val="24"/>
-          <w:szCs w:val="24"/>
-        </w:rPr>
-        <w:br w:type="page"/>
-      </w:r>
     </w:p>
     <w:p>
       <w:pPr>
@@ -6188,15 +6303,14 @@
           <w:numId w:val="16"/>
         </w:numPr>
       </w:pPr>
-      <w:bookmarkStart w:id="8" w:name="_Toc5445244"/>
+      <w:bookmarkStart w:id="9" w:name="_Toc5445923"/>
       <w:r>
-        <w:lastRenderedPageBreak/>
         <w:t>Lời c</w:t>
       </w:r>
       <w:r>
         <w:t>ảm ơn</w:t>
       </w:r>
-      <w:bookmarkEnd w:id="8"/>
+      <w:bookmarkEnd w:id="9"/>
     </w:p>
     <w:p>
       <w:pPr>
@@ -6259,33 +6373,7 @@
           <w:sz w:val="24"/>
           <w:szCs w:val="24"/>
         </w:rPr>
-        <w:t>Trong quá trình xây dựng sản phẩm, nhóm đã gặp không ít khó khăn về công nghệ, tuy nhiên nhờ sự chỉ bảo tận tình của thầy Vũ Tiến Dũng v</w:t>
-      </w:r>
-      <w:bookmarkStart w:id="9" w:name="_GoBack"/>
-      <w:bookmarkEnd w:id="9"/>
-      <w:r>
-        <w:rPr>
-          <w:rFonts w:ascii="Segoe UI Light" w:hAnsi="Segoe UI Light" w:cs="Segoe UI Light"/>
-          <w:sz w:val="24"/>
-          <w:szCs w:val="24"/>
-        </w:rPr>
-        <w:t xml:space="preserve">à </w:t>
-      </w:r>
-      <w:r>
-        <w:rPr>
-          <w:rFonts w:ascii="Segoe UI Light" w:hAnsi="Segoe UI Light" w:cs="Segoe UI Light"/>
-          <w:sz w:val="24"/>
-          <w:szCs w:val="24"/>
-        </w:rPr>
-        <w:t xml:space="preserve">giảng viên </w:t>
-      </w:r>
-      <w:r>
-        <w:rPr>
-          <w:rFonts w:ascii="Segoe UI Light" w:hAnsi="Segoe UI Light" w:cs="Segoe UI Light"/>
-          <w:sz w:val="24"/>
-          <w:szCs w:val="24"/>
-        </w:rPr>
-        <w:t>Nguyễn Tiến Hưởng mà đã có thể tương đối hoàn thành sản phẩm. Xin cảm ơn thầy và bạn rất nhiều.</w:t>
+        <w:t>Trong quá trình xây dựng sản phẩm, nhóm đã gặp không ít khó khăn về công nghệ, tuy nhiên nhờ sự chỉ bảo tận tình của thầy Vũ Tiến Dũng và giảng viên Nguyễn Tiến Hưởng mà đã có thể tương đối hoàn thành sản phẩm. Xin cảm ơn thầy và bạn rất nhiều.</w:t>
       </w:r>
     </w:p>
     <w:p>
@@ -6417,8 +6505,8 @@
       </w:pPr>
     </w:p>
     <w:sectPr>
-      <w:headerReference w:type="default" r:id="rId16"/>
-      <w:footerReference w:type="default" r:id="rId17"/>
+      <w:headerReference w:type="default" r:id="rId18"/>
+      <w:footerReference w:type="default" r:id="rId19"/>
       <w:pgSz w:w="12240" w:h="15840"/>
       <w:pgMar w:top="1440" w:right="270" w:bottom="1440" w:left="450" w:header="720" w:footer="720" w:gutter="0"/>
       <w:cols w:space="720"/>
@@ -9504,7 +9592,7 @@
 </file>
 
 <file path=customXml/itemProps1.xml><?xml version="1.0" encoding="utf-8"?>
-<ds:datastoreItem xmlns:ds="http://schemas.openxmlformats.org/officeDocument/2006/customXml" ds:itemID="{57616207-88AE-4FE7-A9CA-1C36CBD40B7F}">
+<ds:datastoreItem xmlns:ds="http://schemas.openxmlformats.org/officeDocument/2006/customXml" ds:itemID="{587579E8-8498-4AE5-BEC7-83E405D52145}">
   <ds:schemaRefs>
     <ds:schemaRef ds:uri="http://schemas.openxmlformats.org/officeDocument/2006/bibliography"/>
   </ds:schemaRefs>

</xml_diff>